<commit_message>
updated screenshots and explainations for homework 2
</commit_message>
<xml_diff>
--- a/HW2_Screenshots and explaination.docx
+++ b/HW2_Screenshots and explaination.docx
@@ -8,9 +8,9 @@
           <w:noProof/>
         </w:rPr>
         <w:drawing>
-          <wp:inline distT="0" distB="0" distL="0" distR="0">
-            <wp:extent cx="5943600" cy="5753735"/>
-            <wp:effectExtent l="0" t="0" r="0" b="0"/>
+          <wp:inline distT="0" distB="0" distL="0" distR="0" wp14:anchorId="45494B23" wp14:editId="14400EB1">
+            <wp:extent cx="5943600" cy="3098042"/>
+            <wp:effectExtent l="0" t="0" r="0" b="7620"/>
             <wp:docPr id="1" name="Picture 1"/>
             <wp:cNvGraphicFramePr>
               <a:graphicFrameLocks xmlns:a="http://schemas.openxmlformats.org/drawingml/2006/main" noChangeAspect="1"/>
@@ -19,29 +19,30 @@
               <a:graphicData uri="http://schemas.openxmlformats.org/drawingml/2006/picture">
                 <pic:pic xmlns:pic="http://schemas.openxmlformats.org/drawingml/2006/picture">
                   <pic:nvPicPr>
-                    <pic:cNvPr id="1" name="search1.PNG"/>
+                    <pic:cNvPr id="1" name=""/>
                     <pic:cNvPicPr/>
                   </pic:nvPicPr>
-                  <pic:blipFill>
-                    <a:blip r:embed="rId4">
-                      <a:extLst>
-                        <a:ext uri="{28A0092B-C50C-407E-A947-70E740481C1C}">
-                          <a14:useLocalDpi xmlns:a14="http://schemas.microsoft.com/office/drawing/2010/main" val="0"/>
-                        </a:ext>
-                      </a:extLst>
-                    </a:blip>
-                    <a:stretch>
-                      <a:fillRect/>
-                    </a:stretch>
+                  <pic:blipFill rotWithShape="1">
+                    <a:blip r:embed="rId4"/>
+                    <a:srcRect b="7282"/>
+                    <a:stretch/>
                   </pic:blipFill>
-                  <pic:spPr>
+                  <pic:spPr bwMode="auto">
                     <a:xfrm>
                       <a:off x="0" y="0"/>
-                      <a:ext cx="5943600" cy="5753735"/>
+                      <a:ext cx="5943600" cy="3098042"/>
                     </a:xfrm>
                     <a:prstGeom prst="rect">
                       <a:avLst/>
                     </a:prstGeom>
+                    <a:ln>
+                      <a:noFill/>
+                    </a:ln>
+                    <a:extLst>
+                      <a:ext uri="{53640926-AAD7-44D8-BBD7-CCE9431645EC}">
+                        <a14:shadowObscured xmlns:a14="http://schemas.microsoft.com/office/drawing/2010/main"/>
+                      </a:ext>
+                    </a:extLst>
                   </pic:spPr>
                 </pic:pic>
               </a:graphicData>
@@ -49,10 +50,13 @@
           </wp:inline>
         </w:drawing>
       </w:r>
+      <w:r>
+        <w:t xml:space="preserve"> </w:t>
+      </w:r>
     </w:p>
     <w:p>
       <w:r>
-        <w:t xml:space="preserve">Search1 shows my code using a search for a query in a list of words using.  First the </w:t>
+        <w:t xml:space="preserve">The search on the left is the part 1 for homework 2.  This splits the </w:t>
       </w:r>
       <w:proofErr w:type="spellStart"/>
       <w:r>
@@ -60,95 +64,40 @@
       </w:r>
       <w:proofErr w:type="spellEnd"/>
       <w:r>
-        <w:t xml:space="preserve"> was separated by element.  Then that element was separated by word.  If the query found in that list of words then there was a match.  This was slow because it compared each word one by one.  I used </w:t>
-      </w:r>
-      <w:proofErr w:type="gramStart"/>
-      <w:r>
-        <w:t>a for</w:t>
-      </w:r>
-      <w:proofErr w:type="gramEnd"/>
-      <w:r>
-        <w:t xml:space="preserve"> loop and an ‘in’ command (for query in quote).   </w:t>
+        <w:t xml:space="preserve"> into quotes and then the quotes are split into words.  It then searches through those words to see if the query is in that list of words.  It was slower than part 2 because it went through the entire data list. </w:t>
       </w:r>
     </w:p>
     <w:p/>
     <w:p>
       <w:r>
-        <w:rPr>
-          <w:noProof/>
-        </w:rPr>
-        <w:lastRenderedPageBreak/>
-        <w:drawing>
-          <wp:inline distT="0" distB="0" distL="0" distR="0">
-            <wp:extent cx="5943600" cy="6231890"/>
-            <wp:effectExtent l="0" t="0" r="0" b="0"/>
-            <wp:docPr id="3" name="Picture 3"/>
-            <wp:cNvGraphicFramePr>
-              <a:graphicFrameLocks xmlns:a="http://schemas.openxmlformats.org/drawingml/2006/main" noChangeAspect="1"/>
-            </wp:cNvGraphicFramePr>
-            <a:graphic xmlns:a="http://schemas.openxmlformats.org/drawingml/2006/main">
-              <a:graphicData uri="http://schemas.openxmlformats.org/drawingml/2006/picture">
-                <pic:pic xmlns:pic="http://schemas.openxmlformats.org/drawingml/2006/picture">
-                  <pic:nvPicPr>
-                    <pic:cNvPr id="3" name="search2.PNG"/>
-                    <pic:cNvPicPr/>
-                  </pic:nvPicPr>
-                  <pic:blipFill>
-                    <a:blip r:embed="rId5">
-                      <a:extLst>
-                        <a:ext uri="{28A0092B-C50C-407E-A947-70E740481C1C}">
-                          <a14:useLocalDpi xmlns:a14="http://schemas.microsoft.com/office/drawing/2010/main" val="0"/>
-                        </a:ext>
-                      </a:extLst>
-                    </a:blip>
-                    <a:stretch>
-                      <a:fillRect/>
-                    </a:stretch>
-                  </pic:blipFill>
-                  <pic:spPr>
-                    <a:xfrm>
-                      <a:off x="0" y="0"/>
-                      <a:ext cx="5943600" cy="6231890"/>
-                    </a:xfrm>
-                    <a:prstGeom prst="rect">
-                      <a:avLst/>
-                    </a:prstGeom>
-                  </pic:spPr>
-                </pic:pic>
-              </a:graphicData>
-            </a:graphic>
-          </wp:inline>
-        </w:drawing>
+        <w:t xml:space="preserve">The search on the right is the part 2 for homework 2.  This search used a dictionary to store the words in the data list.  First it went through and found each slot that the word was found and stored that into a list.  The word was then stored into the dictionary as a key and the list of slots where it was found in the </w:t>
+      </w:r>
+      <w:proofErr w:type="spellStart"/>
+      <w:r>
+        <w:t>data_list</w:t>
+      </w:r>
+      <w:proofErr w:type="spellEnd"/>
+      <w:r>
+        <w:t xml:space="preserve"> was the key.  This search was faster because I used </w:t>
+      </w:r>
+      <w:proofErr w:type="gramStart"/>
+      <w:r>
+        <w:t>an if</w:t>
+      </w:r>
+      <w:proofErr w:type="gramEnd"/>
+      <w:r>
+        <w:t xml:space="preserve"> statement that said if the query was in the dictionary then it would use the values in the dictionary to print out those corresponding elements in the </w:t>
+      </w:r>
+      <w:proofErr w:type="spellStart"/>
+      <w:r>
+        <w:t>data_list</w:t>
+      </w:r>
+      <w:proofErr w:type="spellEnd"/>
+      <w:r>
+        <w:t xml:space="preserve">.  This reduced the search because it didn’t have to search through the entire data list. </w:t>
       </w:r>
     </w:p>
     <w:p>
-      <w:r>
-        <w:t xml:space="preserve">Search2 shows my code using a dictionary to </w:t>
-      </w:r>
-      <w:proofErr w:type="spellStart"/>
-      <w:r>
-        <w:t>pre process</w:t>
-      </w:r>
-      <w:proofErr w:type="spellEnd"/>
-      <w:r>
-        <w:t xml:space="preserve"> the data before searching.  I searched every word and found the index of the </w:t>
-      </w:r>
-      <w:proofErr w:type="spellStart"/>
-      <w:r>
-        <w:t>data_list</w:t>
-      </w:r>
-      <w:proofErr w:type="spellEnd"/>
-      <w:r>
-        <w:t xml:space="preserve"> where it was found.  Those numbers were stored as the value in the dictionary.  The key in the dictionary was the word.  The times here show that this search was slower.  I believe it had to do with the fact that this search found more </w:t>
-      </w:r>
-      <w:proofErr w:type="spellStart"/>
-      <w:r>
-        <w:t>occurances</w:t>
-      </w:r>
-      <w:proofErr w:type="spellEnd"/>
-      <w:r>
-        <w:t xml:space="preserve"> such as ‘sheep?’ where my previous search did not consider words with punctuation.  Also the output was longer which took up time.  </w:t>
-      </w:r>
       <w:bookmarkStart w:id="0" w:name="_GoBack"/>
       <w:bookmarkEnd w:id="0"/>
     </w:p>

</xml_diff>